<commit_message>
Updated Day 5 log
</commit_message>
<xml_diff>
--- a/Sashank Rampalli - 30 Day FE Accelerator Diary.docx
+++ b/Sashank Rampalli - 30 Day FE Accelerator Diary.docx
@@ -1168,7 +1168,12 @@
         </w:rPr>
       </w:pPr>
       <w:r>
-        <w:rPr/>
+        <w:rPr>
+          <w:rFonts w:eastAsia="Quicksand" w:cs="Quicksand" w:ascii="Quicksand" w:hAnsi="Quicksand"/>
+          <w:b/>
+          <w:sz w:val="64"/>
+          <w:szCs w:val="64"/>
+        </w:rPr>
       </w:r>
     </w:p>
     <w:p>
@@ -1214,7 +1219,12 @@
         </w:rPr>
       </w:pPr>
       <w:r>
-        <w:rPr/>
+        <w:rPr>
+          <w:rFonts w:eastAsia="Quicksand" w:cs="Quicksand" w:ascii="Quicksand" w:hAnsi="Quicksand"/>
+          <w:b/>
+          <w:sz w:val="64"/>
+          <w:szCs w:val="64"/>
+        </w:rPr>
       </w:r>
     </w:p>
     <w:p>
@@ -1309,7 +1319,12 @@
         </w:rPr>
       </w:pPr>
       <w:r>
-        <w:rPr/>
+        <w:rPr>
+          <w:rFonts w:eastAsia="Quicksand" w:cs="Quicksand" w:ascii="Quicksand" w:hAnsi="Quicksand"/>
+          <w:b/>
+          <w:sz w:val="64"/>
+          <w:szCs w:val="64"/>
+        </w:rPr>
       </w:r>
     </w:p>
     <w:p>
@@ -1355,7 +1370,12 @@
         </w:rPr>
       </w:pPr>
       <w:r>
-        <w:rPr/>
+        <w:rPr>
+          <w:rFonts w:eastAsia="Quicksand" w:cs="Quicksand" w:ascii="Quicksand" w:hAnsi="Quicksand"/>
+          <w:b/>
+          <w:sz w:val="64"/>
+          <w:szCs w:val="64"/>
+        </w:rPr>
       </w:r>
     </w:p>
     <w:p>
@@ -1436,7 +1456,12 @@
         </w:rPr>
       </w:pPr>
       <w:r>
-        <w:rPr/>
+        <w:rPr>
+          <w:rFonts w:eastAsia="Quicksand" w:cs="Quicksand" w:ascii="Quicksand" w:hAnsi="Quicksand"/>
+          <w:b/>
+          <w:sz w:val="64"/>
+          <w:szCs w:val="64"/>
+        </w:rPr>
       </w:r>
     </w:p>
     <w:p>
@@ -1531,7 +1556,12 @@
         </w:rPr>
       </w:pPr>
       <w:r>
-        <w:rPr/>
+        <w:rPr>
+          <w:rFonts w:eastAsia="Quicksand" w:cs="Quicksand" w:ascii="Quicksand" w:hAnsi="Quicksand"/>
+          <w:b/>
+          <w:sz w:val="64"/>
+          <w:szCs w:val="64"/>
+        </w:rPr>
       </w:r>
     </w:p>
     <w:p>
@@ -1581,6 +1611,414 @@
         <w:rPr/>
         <w:br/>
       </w:r>
+      <w:bookmarkStart w:id="2" w:name="docs-internal-guid-d1d71f7a-7fff-0a28-ed"/>
+      <w:bookmarkEnd w:id="2"/>
+      <w:r>
+        <w:rPr>
+          <w:rFonts w:ascii="Roboto;sans-serif" w:hAnsi="Roboto;sans-serif"/>
+          <w:b/>
+          <w:i w:val="false"/>
+          <w:caps w:val="false"/>
+          <w:smallCaps w:val="false"/>
+          <w:strike w:val="false"/>
+          <w:dstrike w:val="false"/>
+          <w:color w:val="000000"/>
+          <w:sz w:val="32"/>
+          <w:u w:val="none"/>
+          <w:effect w:val="none"/>
+          <w:shd w:fill="auto" w:val="clear"/>
+        </w:rPr>
+        <w:t>Day 5</w:t>
+      </w:r>
+    </w:p>
+    <w:p>
+      <w:pPr>
+        <w:pStyle w:val="TextBody"/>
+        <w:bidi w:val="0"/>
+        <w:spacing w:lineRule="auto" w:line="331" w:before="0" w:after="0"/>
+        <w:rPr>
+          <w:rFonts w:ascii="Quicksand" w:hAnsi="Quicksand" w:eastAsia="Quicksand" w:cs="Quicksand"/>
+          <w:b/>
+          <w:b/>
+          <w:sz w:val="64"/>
+          <w:szCs w:val="64"/>
+        </w:rPr>
+      </w:pPr>
+      <w:r>
+        <w:rPr>
+          <w:rFonts w:ascii="Roboto;sans-serif" w:hAnsi="Roboto;sans-serif"/>
+          <w:b w:val="false"/>
+          <w:i w:val="false"/>
+          <w:caps w:val="false"/>
+          <w:smallCaps w:val="false"/>
+          <w:strike w:val="false"/>
+          <w:dstrike w:val="false"/>
+          <w:color w:val="666666"/>
+          <w:sz w:val="20"/>
+          <w:u w:val="none"/>
+          <w:effect w:val="none"/>
+          <w:shd w:fill="auto" w:val="clear"/>
+        </w:rPr>
+        <w:t>Dec 14</w:t>
+      </w:r>
+    </w:p>
+    <w:p>
+      <w:pPr>
+        <w:pStyle w:val="TextBody"/>
+        <w:rPr>
+          <w:rFonts w:ascii="Quicksand" w:hAnsi="Quicksand" w:eastAsia="Quicksand" w:cs="Quicksand"/>
+          <w:b/>
+          <w:b/>
+          <w:sz w:val="64"/>
+          <w:szCs w:val="64"/>
+        </w:rPr>
+      </w:pPr>
+      <w:r>
+        <w:rPr/>
+      </w:r>
+    </w:p>
+    <w:p>
+      <w:pPr>
+        <w:pStyle w:val="TextBody"/>
+        <w:bidi w:val="0"/>
+        <w:spacing w:lineRule="auto" w:line="331" w:before="0" w:after="0"/>
+        <w:rPr>
+          <w:rFonts w:ascii="Quicksand" w:hAnsi="Quicksand" w:eastAsia="Quicksand" w:cs="Quicksand"/>
+          <w:b/>
+          <w:b/>
+          <w:sz w:val="64"/>
+          <w:szCs w:val="64"/>
+        </w:rPr>
+      </w:pPr>
+      <w:r>
+        <w:rPr>
+          <w:rFonts w:ascii="Roboto;sans-serif" w:hAnsi="Roboto;sans-serif"/>
+          <w:b w:val="false"/>
+          <w:i w:val="false"/>
+          <w:caps w:val="false"/>
+          <w:smallCaps w:val="false"/>
+          <w:strike w:val="false"/>
+          <w:dstrike w:val="false"/>
+          <w:color w:val="000000"/>
+          <w:sz w:val="26"/>
+          <w:u w:val="none"/>
+          <w:effect w:val="none"/>
+          <w:shd w:fill="auto" w:val="clear"/>
+        </w:rPr>
+        <w:t>Done with HTML and CSS, I finished the last project.</w:t>
+      </w:r>
+    </w:p>
+    <w:p>
+      <w:pPr>
+        <w:pStyle w:val="TextBody"/>
+        <w:bidi w:val="0"/>
+        <w:spacing w:lineRule="auto" w:line="331" w:before="0" w:after="0"/>
+        <w:rPr>
+          <w:rFonts w:ascii="Quicksand" w:hAnsi="Quicksand" w:eastAsia="Quicksand" w:cs="Quicksand"/>
+          <w:b/>
+          <w:b/>
+          <w:sz w:val="64"/>
+          <w:szCs w:val="64"/>
+        </w:rPr>
+      </w:pPr>
+      <w:r>
+        <w:rPr>
+          <w:rFonts w:ascii="Roboto;sans-serif" w:hAnsi="Roboto;sans-serif"/>
+          <w:b w:val="false"/>
+          <w:i w:val="false"/>
+          <w:caps w:val="false"/>
+          <w:smallCaps w:val="false"/>
+          <w:strike w:val="false"/>
+          <w:dstrike w:val="false"/>
+          <w:color w:val="000000"/>
+          <w:sz w:val="26"/>
+          <w:u w:val="none"/>
+          <w:effect w:val="none"/>
+          <w:shd w:fill="auto" w:val="clear"/>
+        </w:rPr>
+        <w:t>I also completed working on the Grid garden game.</w:t>
+      </w:r>
+    </w:p>
+    <w:p>
+      <w:pPr>
+        <w:pStyle w:val="TextBody"/>
+        <w:rPr>
+          <w:rFonts w:ascii="Quicksand" w:hAnsi="Quicksand" w:eastAsia="Quicksand" w:cs="Quicksand"/>
+          <w:b/>
+          <w:b/>
+          <w:sz w:val="64"/>
+          <w:szCs w:val="64"/>
+        </w:rPr>
+      </w:pPr>
+      <w:r>
+        <w:rPr/>
+      </w:r>
+    </w:p>
+    <w:p>
+      <w:pPr>
+        <w:pStyle w:val="TextBody"/>
+        <w:bidi w:val="0"/>
+        <w:spacing w:lineRule="auto" w:line="331" w:before="0" w:after="0"/>
+        <w:rPr>
+          <w:rFonts w:ascii="Quicksand" w:hAnsi="Quicksand" w:eastAsia="Quicksand" w:cs="Quicksand"/>
+          <w:b/>
+          <w:b/>
+          <w:sz w:val="64"/>
+          <w:szCs w:val="64"/>
+        </w:rPr>
+      </w:pPr>
+      <w:r>
+        <w:rPr>
+          <w:rFonts w:ascii="Roboto;sans-serif" w:hAnsi="Roboto;sans-serif"/>
+          <w:b w:val="false"/>
+          <w:i w:val="false"/>
+          <w:caps w:val="false"/>
+          <w:smallCaps w:val="false"/>
+          <w:strike w:val="false"/>
+          <w:dstrike w:val="false"/>
+          <w:color w:val="000000"/>
+          <w:sz w:val="26"/>
+          <w:u w:val="none"/>
+          <w:effect w:val="none"/>
+          <w:shd w:fill="auto" w:val="clear"/>
+        </w:rPr>
+        <w:t>Product landing page:</w:t>
+      </w:r>
+    </w:p>
+    <w:p>
+      <w:pPr>
+        <w:pStyle w:val="TextBody"/>
+        <w:bidi w:val="0"/>
+        <w:spacing w:lineRule="auto" w:line="331" w:before="0" w:after="0"/>
+        <w:rPr>
+          <w:rFonts w:ascii="Quicksand" w:hAnsi="Quicksand" w:eastAsia="Quicksand" w:cs="Quicksand"/>
+          <w:b/>
+          <w:b/>
+          <w:sz w:val="64"/>
+          <w:szCs w:val="64"/>
+        </w:rPr>
+      </w:pPr>
+      <w:hyperlink r:id="rId10">
+        <w:r>
+          <w:rPr>
+            <w:rStyle w:val="InternetLink"/>
+            <w:rFonts w:ascii="Roboto;sans-serif" w:hAnsi="Roboto;sans-serif"/>
+            <w:b w:val="false"/>
+            <w:i w:val="false"/>
+            <w:caps w:val="false"/>
+            <w:smallCaps w:val="false"/>
+            <w:strike w:val="false"/>
+            <w:dstrike w:val="false"/>
+            <w:color w:val="1155CC"/>
+            <w:sz w:val="26"/>
+            <w:u w:val="single"/>
+            <w:effect w:val="none"/>
+            <w:shd w:fill="auto" w:val="clear"/>
+          </w:rPr>
+          <w:t>https://sashankr.github.io/codedamn-30day-fe-dev/HTML%26CSS-course/html-css-practice-projects/product-landing-page/index.html</w:t>
+        </w:r>
+        <w:r>
+          <w:rPr>
+            <w:rStyle w:val="InternetLink"/>
+            <w:b w:val="false"/>
+            <w:caps w:val="false"/>
+            <w:smallCaps w:val="false"/>
+            <w:strike w:val="false"/>
+            <w:dstrike w:val="false"/>
+            <w:color w:val="000000"/>
+            <w:u w:val="none"/>
+            <w:effect w:val="none"/>
+            <w:shd w:fill="auto" w:val="clear"/>
+          </w:rPr>
+          <w:t xml:space="preserve"> </w:t>
+        </w:r>
+      </w:hyperlink>
+    </w:p>
+    <w:p>
+      <w:pPr>
+        <w:pStyle w:val="TextBody"/>
+        <w:rPr>
+          <w:rFonts w:ascii="Quicksand" w:hAnsi="Quicksand" w:eastAsia="Quicksand" w:cs="Quicksand"/>
+          <w:b/>
+          <w:b/>
+          <w:sz w:val="64"/>
+          <w:szCs w:val="64"/>
+        </w:rPr>
+      </w:pPr>
+      <w:r>
+        <w:rPr/>
+      </w:r>
+    </w:p>
+    <w:p>
+      <w:pPr>
+        <w:pStyle w:val="TextBody"/>
+        <w:bidi w:val="0"/>
+        <w:spacing w:lineRule="auto" w:line="331" w:before="0" w:after="0"/>
+        <w:rPr>
+          <w:rFonts w:ascii="Quicksand" w:hAnsi="Quicksand" w:eastAsia="Quicksand" w:cs="Quicksand"/>
+          <w:b/>
+          <w:b/>
+          <w:sz w:val="64"/>
+          <w:szCs w:val="64"/>
+        </w:rPr>
+      </w:pPr>
+      <w:r>
+        <w:rPr>
+          <w:rFonts w:ascii="Roboto;sans-serif" w:hAnsi="Roboto;sans-serif"/>
+          <w:b w:val="false"/>
+          <w:i w:val="false"/>
+          <w:caps w:val="false"/>
+          <w:smallCaps w:val="false"/>
+          <w:strike w:val="false"/>
+          <w:dstrike w:val="false"/>
+          <w:color w:val="000000"/>
+          <w:sz w:val="26"/>
+          <w:u w:val="none"/>
+          <w:effect w:val="none"/>
+          <w:shd w:fill="auto" w:val="clear"/>
+        </w:rPr>
+        <w:t>I have started watching JavaScript basics videos, I’ve completed till return statements. </w:t>
+      </w:r>
+    </w:p>
+    <w:p>
+      <w:pPr>
+        <w:pStyle w:val="TextBody"/>
+        <w:rPr>
+          <w:rFonts w:ascii="Quicksand" w:hAnsi="Quicksand" w:eastAsia="Quicksand" w:cs="Quicksand"/>
+          <w:b/>
+          <w:b/>
+          <w:sz w:val="64"/>
+          <w:szCs w:val="64"/>
+        </w:rPr>
+      </w:pPr>
+      <w:r>
+        <w:rPr/>
+      </w:r>
+    </w:p>
+    <w:p>
+      <w:pPr>
+        <w:pStyle w:val="TextBody"/>
+        <w:bidi w:val="0"/>
+        <w:spacing w:lineRule="auto" w:line="331" w:before="0" w:after="0"/>
+        <w:rPr>
+          <w:rFonts w:ascii="Quicksand" w:hAnsi="Quicksand" w:eastAsia="Quicksand" w:cs="Quicksand"/>
+          <w:b/>
+          <w:b/>
+          <w:sz w:val="64"/>
+          <w:szCs w:val="64"/>
+        </w:rPr>
+      </w:pPr>
+      <w:r>
+        <w:rPr>
+          <w:rFonts w:ascii="Roboto;sans-serif" w:hAnsi="Roboto;sans-serif"/>
+          <w:b w:val="false"/>
+          <w:i w:val="false"/>
+          <w:caps w:val="false"/>
+          <w:smallCaps w:val="false"/>
+          <w:strike w:val="false"/>
+          <w:dstrike w:val="false"/>
+          <w:color w:val="000000"/>
+          <w:sz w:val="26"/>
+          <w:u w:val="none"/>
+          <w:effect w:val="none"/>
+          <w:shd w:fill="auto" w:val="clear"/>
+        </w:rPr>
+        <w:t>Tomorrow I will finish all the basic videos and start working on the basic javascript challenges classroom.</w:t>
+      </w:r>
+    </w:p>
+    <w:p>
+      <w:pPr>
+        <w:pStyle w:val="TextBody"/>
+        <w:rPr>
+          <w:rFonts w:ascii="Quicksand" w:hAnsi="Quicksand" w:eastAsia="Quicksand" w:cs="Quicksand"/>
+          <w:b/>
+          <w:b/>
+          <w:sz w:val="64"/>
+          <w:szCs w:val="64"/>
+        </w:rPr>
+      </w:pPr>
+      <w:r>
+        <w:rPr/>
+      </w:r>
+    </w:p>
+    <w:p>
+      <w:pPr>
+        <w:pStyle w:val="TextBody"/>
+        <w:bidi w:val="0"/>
+        <w:spacing w:lineRule="auto" w:line="331" w:before="0" w:after="0"/>
+        <w:rPr>
+          <w:rFonts w:ascii="Quicksand" w:hAnsi="Quicksand" w:eastAsia="Quicksand" w:cs="Quicksand"/>
+          <w:b/>
+          <w:b/>
+          <w:sz w:val="64"/>
+          <w:szCs w:val="64"/>
+        </w:rPr>
+      </w:pPr>
+      <w:r>
+        <w:rPr>
+          <w:rFonts w:ascii="Roboto;sans-serif" w:hAnsi="Roboto;sans-serif"/>
+          <w:b w:val="false"/>
+          <w:i w:val="false"/>
+          <w:caps w:val="false"/>
+          <w:smallCaps w:val="false"/>
+          <w:strike w:val="false"/>
+          <w:dstrike w:val="false"/>
+          <w:color w:val="000000"/>
+          <w:sz w:val="26"/>
+          <w:u w:val="none"/>
+          <w:effect w:val="none"/>
+          <w:shd w:fill="auto" w:val="clear"/>
+        </w:rPr>
+        <w:t>Notes on JS so far:</w:t>
+      </w:r>
+    </w:p>
+    <w:p>
+      <w:pPr>
+        <w:pStyle w:val="TextBody"/>
+        <w:spacing w:before="0" w:after="140"/>
+        <w:rPr>
+          <w:rFonts w:ascii="Quicksand" w:hAnsi="Quicksand" w:eastAsia="Quicksand" w:cs="Quicksand"/>
+          <w:b/>
+          <w:b/>
+          <w:sz w:val="64"/>
+          <w:szCs w:val="64"/>
+        </w:rPr>
+      </w:pPr>
+      <w:hyperlink r:id="rId11">
+        <w:r>
+          <w:rPr>
+            <w:rStyle w:val="InternetLink"/>
+            <w:rFonts w:ascii="Roboto;sans-serif" w:hAnsi="Roboto;sans-serif"/>
+            <w:b w:val="false"/>
+            <w:i w:val="false"/>
+            <w:caps w:val="false"/>
+            <w:smallCaps w:val="false"/>
+            <w:strike w:val="false"/>
+            <w:dstrike w:val="false"/>
+            <w:color w:val="1155CC"/>
+            <w:sz w:val="26"/>
+            <w:u w:val="single"/>
+            <w:effect w:val="none"/>
+            <w:shd w:fill="auto" w:val="clear"/>
+          </w:rPr>
+          <w:t>https://www.notion.so/JavaScript-2795791984be4f96b48a2a07cae4aa54</w:t>
+        </w:r>
+        <w:r>
+          <w:rPr>
+            <w:rStyle w:val="InternetLink"/>
+            <w:b w:val="false"/>
+            <w:caps w:val="false"/>
+            <w:smallCaps w:val="false"/>
+            <w:strike w:val="false"/>
+            <w:dstrike w:val="false"/>
+            <w:color w:val="000000"/>
+            <w:u w:val="none"/>
+            <w:effect w:val="none"/>
+            <w:shd w:fill="auto" w:val="clear"/>
+          </w:rPr>
+          <w:t xml:space="preserve"> </w:t>
+        </w:r>
+      </w:hyperlink>
     </w:p>
     <w:sectPr>
       <w:type w:val="nextPage"/>

</xml_diff>

<commit_message>
Updated Day 6 log
</commit_message>
<xml_diff>
--- a/Sashank Rampalli - 30 Day FE Accelerator Diary.docx
+++ b/Sashank Rampalli - 30 Day FE Accelerator Diary.docx
@@ -1674,7 +1674,12 @@
         </w:rPr>
       </w:pPr>
       <w:r>
-        <w:rPr/>
+        <w:rPr>
+          <w:rFonts w:eastAsia="Quicksand" w:cs="Quicksand" w:ascii="Quicksand" w:hAnsi="Quicksand"/>
+          <w:b/>
+          <w:sz w:val="64"/>
+          <w:szCs w:val="64"/>
+        </w:rPr>
       </w:r>
     </w:p>
     <w:p>
@@ -1751,7 +1756,12 @@
         </w:rPr>
       </w:pPr>
       <w:r>
-        <w:rPr/>
+        <w:rPr>
+          <w:rFonts w:eastAsia="Quicksand" w:cs="Quicksand" w:ascii="Quicksand" w:hAnsi="Quicksand"/>
+          <w:b/>
+          <w:sz w:val="64"/>
+          <w:szCs w:val="64"/>
+        </w:rPr>
       </w:r>
     </w:p>
     <w:p>
@@ -1846,7 +1856,12 @@
         </w:rPr>
       </w:pPr>
       <w:r>
-        <w:rPr/>
+        <w:rPr>
+          <w:rFonts w:eastAsia="Quicksand" w:cs="Quicksand" w:ascii="Quicksand" w:hAnsi="Quicksand"/>
+          <w:b/>
+          <w:sz w:val="64"/>
+          <w:szCs w:val="64"/>
+        </w:rPr>
       </w:r>
     </w:p>
     <w:p>
@@ -1892,7 +1907,12 @@
         </w:rPr>
       </w:pPr>
       <w:r>
-        <w:rPr/>
+        <w:rPr>
+          <w:rFonts w:eastAsia="Quicksand" w:cs="Quicksand" w:ascii="Quicksand" w:hAnsi="Quicksand"/>
+          <w:b/>
+          <w:sz w:val="64"/>
+          <w:szCs w:val="64"/>
+        </w:rPr>
       </w:r>
     </w:p>
     <w:p>
@@ -1938,7 +1958,12 @@
         </w:rPr>
       </w:pPr>
       <w:r>
-        <w:rPr/>
+        <w:rPr>
+          <w:rFonts w:eastAsia="Quicksand" w:cs="Quicksand" w:ascii="Quicksand" w:hAnsi="Quicksand"/>
+          <w:b/>
+          <w:sz w:val="64"/>
+          <w:szCs w:val="64"/>
+        </w:rPr>
       </w:r>
     </w:p>
     <w:p>
@@ -2019,6 +2044,343 @@
           <w:t xml:space="preserve"> </w:t>
         </w:r>
       </w:hyperlink>
+    </w:p>
+    <w:p>
+      <w:pPr>
+        <w:pStyle w:val="TextBody"/>
+        <w:spacing w:before="0" w:after="140"/>
+        <w:rPr>
+          <w:rFonts w:ascii="Quicksand" w:hAnsi="Quicksand" w:eastAsia="Quicksand" w:cs="Quicksand"/>
+          <w:b/>
+          <w:b/>
+          <w:sz w:val="64"/>
+          <w:szCs w:val="64"/>
+        </w:rPr>
+      </w:pPr>
+      <w:r>
+        <w:rPr/>
+      </w:r>
+    </w:p>
+    <w:p>
+      <w:pPr>
+        <w:pStyle w:val="HorizontalLine"/>
+        <w:spacing w:before="0" w:after="140"/>
+        <w:rPr>
+          <w:rFonts w:ascii="Quicksand" w:hAnsi="Quicksand" w:eastAsia="Quicksand" w:cs="Quicksand"/>
+          <w:b/>
+          <w:b/>
+          <w:sz w:val="64"/>
+          <w:szCs w:val="64"/>
+        </w:rPr>
+      </w:pPr>
+      <w:r>
+        <w:rPr/>
+      </w:r>
+      <w:bookmarkStart w:id="3" w:name="docs-internal-guid-79b3a68c-7fff-ad01-14"/>
+      <w:bookmarkStart w:id="4" w:name="docs-internal-guid-79b3a68c-7fff-ad01-14"/>
+      <w:bookmarkEnd w:id="4"/>
+    </w:p>
+    <w:p>
+      <w:pPr>
+        <w:pStyle w:val="TextBody"/>
+        <w:rPr>
+          <w:rFonts w:ascii="Quicksand" w:hAnsi="Quicksand" w:eastAsia="Quicksand" w:cs="Quicksand"/>
+          <w:b/>
+          <w:b/>
+          <w:sz w:val="64"/>
+          <w:szCs w:val="64"/>
+        </w:rPr>
+      </w:pPr>
+      <w:r>
+        <w:rPr/>
+      </w:r>
+    </w:p>
+    <w:p>
+      <w:pPr>
+        <w:pStyle w:val="TextBody"/>
+        <w:bidi w:val="0"/>
+        <w:spacing w:lineRule="auto" w:line="331" w:before="0" w:after="0"/>
+        <w:rPr>
+          <w:rFonts w:ascii="Quicksand" w:hAnsi="Quicksand" w:eastAsia="Quicksand" w:cs="Quicksand"/>
+          <w:b/>
+          <w:b/>
+          <w:sz w:val="64"/>
+          <w:szCs w:val="64"/>
+        </w:rPr>
+      </w:pPr>
+      <w:r>
+        <w:rPr>
+          <w:rFonts w:ascii="Roboto;sans-serif" w:hAnsi="Roboto;sans-serif"/>
+          <w:b/>
+          <w:i w:val="false"/>
+          <w:caps w:val="false"/>
+          <w:smallCaps w:val="false"/>
+          <w:strike w:val="false"/>
+          <w:dstrike w:val="false"/>
+          <w:color w:val="000000"/>
+          <w:sz w:val="32"/>
+          <w:u w:val="none"/>
+          <w:effect w:val="none"/>
+          <w:shd w:fill="auto" w:val="clear"/>
+        </w:rPr>
+        <w:t>Day 6</w:t>
+      </w:r>
+    </w:p>
+    <w:p>
+      <w:pPr>
+        <w:pStyle w:val="TextBody"/>
+        <w:bidi w:val="0"/>
+        <w:spacing w:lineRule="auto" w:line="331" w:before="0" w:after="0"/>
+        <w:rPr>
+          <w:rFonts w:ascii="Quicksand" w:hAnsi="Quicksand" w:eastAsia="Quicksand" w:cs="Quicksand"/>
+          <w:b/>
+          <w:b/>
+          <w:sz w:val="64"/>
+          <w:szCs w:val="64"/>
+        </w:rPr>
+      </w:pPr>
+      <w:r>
+        <w:rPr>
+          <w:rFonts w:ascii="Roboto;sans-serif" w:hAnsi="Roboto;sans-serif"/>
+          <w:b w:val="false"/>
+          <w:i w:val="false"/>
+          <w:caps w:val="false"/>
+          <w:smallCaps w:val="false"/>
+          <w:strike w:val="false"/>
+          <w:dstrike w:val="false"/>
+          <w:color w:val="666666"/>
+          <w:sz w:val="20"/>
+          <w:u w:val="none"/>
+          <w:effect w:val="none"/>
+          <w:shd w:fill="auto" w:val="clear"/>
+        </w:rPr>
+        <w:t>Dec 15</w:t>
+      </w:r>
+    </w:p>
+    <w:p>
+      <w:pPr>
+        <w:pStyle w:val="TextBody"/>
+        <w:rPr>
+          <w:rFonts w:ascii="Quicksand" w:hAnsi="Quicksand" w:eastAsia="Quicksand" w:cs="Quicksand"/>
+          <w:b/>
+          <w:b/>
+          <w:sz w:val="64"/>
+          <w:szCs w:val="64"/>
+        </w:rPr>
+      </w:pPr>
+      <w:r>
+        <w:rPr/>
+      </w:r>
+    </w:p>
+    <w:p>
+      <w:pPr>
+        <w:pStyle w:val="TextBody"/>
+        <w:bidi w:val="0"/>
+        <w:spacing w:lineRule="auto" w:line="331" w:before="0" w:after="0"/>
+        <w:rPr>
+          <w:rFonts w:ascii="Quicksand" w:hAnsi="Quicksand" w:eastAsia="Quicksand" w:cs="Quicksand"/>
+          <w:b/>
+          <w:b/>
+          <w:sz w:val="64"/>
+          <w:szCs w:val="64"/>
+        </w:rPr>
+      </w:pPr>
+      <w:r>
+        <w:rPr>
+          <w:rFonts w:ascii="Roboto;sans-serif" w:hAnsi="Roboto;sans-serif"/>
+          <w:b w:val="false"/>
+          <w:i w:val="false"/>
+          <w:caps w:val="false"/>
+          <w:smallCaps w:val="false"/>
+          <w:strike w:val="false"/>
+          <w:dstrike w:val="false"/>
+          <w:color w:val="000000"/>
+          <w:sz w:val="26"/>
+          <w:u w:val="none"/>
+          <w:effect w:val="none"/>
+          <w:shd w:fill="auto" w:val="clear"/>
+        </w:rPr>
+        <w:t>I’m almost done with Basic JS videos, today I worked on logical operators, loops, switch case, array methods such as reduce,filter,forEach.</w:t>
+      </w:r>
+    </w:p>
+    <w:p>
+      <w:pPr>
+        <w:pStyle w:val="TextBody"/>
+        <w:bidi w:val="0"/>
+        <w:spacing w:lineRule="auto" w:line="331" w:before="0" w:after="0"/>
+        <w:rPr>
+          <w:rFonts w:ascii="Quicksand" w:hAnsi="Quicksand" w:eastAsia="Quicksand" w:cs="Quicksand"/>
+          <w:b/>
+          <w:b/>
+          <w:sz w:val="64"/>
+          <w:szCs w:val="64"/>
+        </w:rPr>
+      </w:pPr>
+      <w:r>
+        <w:rPr>
+          <w:rFonts w:ascii="Roboto;sans-serif" w:hAnsi="Roboto;sans-serif"/>
+          <w:b w:val="false"/>
+          <w:i w:val="false"/>
+          <w:caps w:val="false"/>
+          <w:smallCaps w:val="false"/>
+          <w:strike w:val="false"/>
+          <w:dstrike w:val="false"/>
+          <w:color w:val="000000"/>
+          <w:sz w:val="26"/>
+          <w:u w:val="none"/>
+          <w:effect w:val="none"/>
+          <w:shd w:fill="auto" w:val="clear"/>
+        </w:rPr>
+        <w:t xml:space="preserve">I made use of a </w:t>
+      </w:r>
+      <w:hyperlink r:id="rId12">
+        <w:r>
+          <w:rPr>
+            <w:rStyle w:val="InternetLink"/>
+            <w:rFonts w:ascii="Roboto;sans-serif" w:hAnsi="Roboto;sans-serif"/>
+            <w:b w:val="false"/>
+            <w:i w:val="false"/>
+            <w:caps w:val="false"/>
+            <w:smallCaps w:val="false"/>
+            <w:strike w:val="false"/>
+            <w:dstrike w:val="false"/>
+            <w:color w:val="1155CC"/>
+            <w:sz w:val="26"/>
+            <w:u w:val="single"/>
+            <w:effect w:val="none"/>
+            <w:shd w:fill="auto" w:val="clear"/>
+          </w:rPr>
+          <w:t xml:space="preserve">filter method </w:t>
+        </w:r>
+      </w:hyperlink>
+      <w:r>
+        <w:rPr>
+          <w:rFonts w:ascii="Roboto;sans-serif" w:hAnsi="Roboto;sans-serif"/>
+          <w:b w:val="false"/>
+          <w:i w:val="false"/>
+          <w:caps w:val="false"/>
+          <w:smallCaps w:val="false"/>
+          <w:strike w:val="false"/>
+          <w:dstrike w:val="false"/>
+          <w:color w:val="000000"/>
+          <w:sz w:val="26"/>
+          <w:u w:val="none"/>
+          <w:effect w:val="none"/>
+          <w:shd w:fill="auto" w:val="clear"/>
+        </w:rPr>
+        <w:t>to filter a salary array based on a condition.</w:t>
+      </w:r>
+    </w:p>
+    <w:p>
+      <w:pPr>
+        <w:pStyle w:val="TextBody"/>
+        <w:rPr>
+          <w:rFonts w:ascii="Quicksand" w:hAnsi="Quicksand" w:eastAsia="Quicksand" w:cs="Quicksand"/>
+          <w:b/>
+          <w:b/>
+          <w:sz w:val="64"/>
+          <w:szCs w:val="64"/>
+        </w:rPr>
+      </w:pPr>
+      <w:r>
+        <w:rPr/>
+      </w:r>
+    </w:p>
+    <w:p>
+      <w:pPr>
+        <w:pStyle w:val="TextBody"/>
+        <w:bidi w:val="0"/>
+        <w:spacing w:lineRule="auto" w:line="331" w:before="0" w:after="0"/>
+        <w:rPr>
+          <w:rFonts w:ascii="Quicksand" w:hAnsi="Quicksand" w:eastAsia="Quicksand" w:cs="Quicksand"/>
+          <w:b/>
+          <w:b/>
+          <w:sz w:val="64"/>
+          <w:szCs w:val="64"/>
+        </w:rPr>
+      </w:pPr>
+      <w:r>
+        <w:rPr>
+          <w:rFonts w:ascii="Roboto;sans-serif" w:hAnsi="Roboto;sans-serif"/>
+          <w:b w:val="false"/>
+          <w:i w:val="false"/>
+          <w:caps w:val="false"/>
+          <w:smallCaps w:val="false"/>
+          <w:strike w:val="false"/>
+          <w:dstrike w:val="false"/>
+          <w:color w:val="000000"/>
+          <w:sz w:val="26"/>
+          <w:u w:val="none"/>
+          <w:effect w:val="none"/>
+          <w:shd w:fill="auto" w:val="clear"/>
+        </w:rPr>
+        <w:t>Tomorrow I will finish basic JS videos and start working on exercises.</w:t>
+      </w:r>
+    </w:p>
+    <w:p>
+      <w:pPr>
+        <w:pStyle w:val="TextBody"/>
+        <w:bidi w:val="0"/>
+        <w:spacing w:lineRule="auto" w:line="331" w:before="0" w:after="0"/>
+        <w:rPr>
+          <w:rFonts w:ascii="Quicksand" w:hAnsi="Quicksand" w:eastAsia="Quicksand" w:cs="Quicksand"/>
+          <w:b/>
+          <w:b/>
+          <w:sz w:val="64"/>
+          <w:szCs w:val="64"/>
+        </w:rPr>
+      </w:pPr>
+      <w:hyperlink r:id="rId13">
+        <w:r>
+          <w:rPr>
+            <w:rStyle w:val="InternetLink"/>
+            <w:rFonts w:ascii="Roboto;sans-serif" w:hAnsi="Roboto;sans-serif"/>
+            <w:b w:val="false"/>
+            <w:i w:val="false"/>
+            <w:caps w:val="false"/>
+            <w:smallCaps w:val="false"/>
+            <w:strike w:val="false"/>
+            <w:dstrike w:val="false"/>
+            <w:color w:val="1155CC"/>
+            <w:sz w:val="26"/>
+            <w:u w:val="single"/>
+            <w:effect w:val="none"/>
+            <w:shd w:fill="auto" w:val="clear"/>
+          </w:rPr>
+          <w:t>Notes for JS so far</w:t>
+        </w:r>
+      </w:hyperlink>
+      <w:r>
+        <w:rPr>
+          <w:b w:val="false"/>
+          <w:caps w:val="false"/>
+          <w:smallCaps w:val="false"/>
+          <w:strike w:val="false"/>
+          <w:dstrike w:val="false"/>
+          <w:color w:val="000000"/>
+          <w:u w:val="none"/>
+          <w:effect w:val="none"/>
+          <w:shd w:fill="auto" w:val="clear"/>
+        </w:rPr>
+        <w:t> </w:t>
+      </w:r>
+    </w:p>
+    <w:p>
+      <w:pPr>
+        <w:pStyle w:val="TextBody"/>
+        <w:spacing w:before="0" w:after="140"/>
+        <w:rPr>
+          <w:rFonts w:ascii="Quicksand" w:hAnsi="Quicksand" w:eastAsia="Quicksand" w:cs="Quicksand"/>
+          <w:b/>
+          <w:b/>
+          <w:sz w:val="64"/>
+          <w:szCs w:val="64"/>
+        </w:rPr>
+      </w:pPr>
+      <w:r>
+        <w:rPr/>
+        <w:br/>
+      </w:r>
     </w:p>
     <w:sectPr>
       <w:type w:val="nextPage"/>

</xml_diff>

<commit_message>
completed basic js course
</commit_message>
<xml_diff>
--- a/Sashank Rampalli - 30 Day FE Accelerator Diary.docx
+++ b/Sashank Rampalli - 30 Day FE Accelerator Diary.docx
@@ -2058,7 +2058,12 @@
         </w:rPr>
       </w:pPr>
       <w:r>
-        <w:rPr/>
+        <w:rPr>
+          <w:rFonts w:eastAsia="Quicksand" w:cs="Quicksand" w:ascii="Quicksand" w:hAnsi="Quicksand"/>
+          <w:b/>
+          <w:sz w:val="64"/>
+          <w:szCs w:val="64"/>
+        </w:rPr>
       </w:r>
     </w:p>
     <w:p>
@@ -2074,7 +2079,12 @@
         </w:rPr>
       </w:pPr>
       <w:r>
-        <w:rPr/>
+        <w:rPr>
+          <w:rFonts w:eastAsia="Quicksand" w:cs="Quicksand" w:ascii="Quicksand" w:hAnsi="Quicksand"/>
+          <w:b/>
+          <w:sz w:val="64"/>
+          <w:szCs w:val="64"/>
+        </w:rPr>
       </w:r>
       <w:bookmarkStart w:id="3" w:name="docs-internal-guid-79b3a68c-7fff-ad01-14"/>
       <w:bookmarkStart w:id="4" w:name="docs-internal-guid-79b3a68c-7fff-ad01-14"/>
@@ -2092,7 +2102,12 @@
         </w:rPr>
       </w:pPr>
       <w:r>
-        <w:rPr/>
+        <w:rPr>
+          <w:rFonts w:eastAsia="Quicksand" w:cs="Quicksand" w:ascii="Quicksand" w:hAnsi="Quicksand"/>
+          <w:b/>
+          <w:sz w:val="64"/>
+          <w:szCs w:val="64"/>
+        </w:rPr>
       </w:r>
     </w:p>
     <w:p>
@@ -2169,7 +2184,12 @@
         </w:rPr>
       </w:pPr>
       <w:r>
-        <w:rPr/>
+        <w:rPr>
+          <w:rFonts w:eastAsia="Quicksand" w:cs="Quicksand" w:ascii="Quicksand" w:hAnsi="Quicksand"/>
+          <w:b/>
+          <w:sz w:val="64"/>
+          <w:szCs w:val="64"/>
+        </w:rPr>
       </w:r>
     </w:p>
     <w:p>
@@ -2283,7 +2303,12 @@
         </w:rPr>
       </w:pPr>
       <w:r>
-        <w:rPr/>
+        <w:rPr>
+          <w:rFonts w:eastAsia="Quicksand" w:cs="Quicksand" w:ascii="Quicksand" w:hAnsi="Quicksand"/>
+          <w:b/>
+          <w:sz w:val="64"/>
+          <w:szCs w:val="64"/>
+        </w:rPr>
       </w:r>
     </w:p>
     <w:p>
@@ -2363,6 +2388,291 @@
           <w:shd w:fill="auto" w:val="clear"/>
         </w:rPr>
         <w:t> </w:t>
+      </w:r>
+    </w:p>
+    <w:p>
+      <w:pPr>
+        <w:pStyle w:val="TextBody"/>
+        <w:spacing w:before="0" w:after="140"/>
+        <w:rPr>
+          <w:rFonts w:ascii="Quicksand" w:hAnsi="Quicksand" w:eastAsia="Quicksand" w:cs="Quicksand"/>
+          <w:b/>
+          <w:b/>
+          <w:sz w:val="64"/>
+          <w:szCs w:val="64"/>
+        </w:rPr>
+      </w:pPr>
+      <w:r>
+        <w:rPr/>
+        <w:br/>
+      </w:r>
+      <w:bookmarkStart w:id="5" w:name="docs-internal-guid-7b161d91-7fff-ab86-a1"/>
+      <w:bookmarkEnd w:id="5"/>
+      <w:r>
+        <w:rPr>
+          <w:rFonts w:ascii="Roboto;sans-serif" w:hAnsi="Roboto;sans-serif"/>
+          <w:b/>
+          <w:i w:val="false"/>
+          <w:caps w:val="false"/>
+          <w:smallCaps w:val="false"/>
+          <w:strike w:val="false"/>
+          <w:dstrike w:val="false"/>
+          <w:color w:val="000000"/>
+          <w:sz w:val="32"/>
+          <w:u w:val="none"/>
+          <w:effect w:val="none"/>
+          <w:shd w:fill="auto" w:val="clear"/>
+        </w:rPr>
+        <w:t>Day 7</w:t>
+      </w:r>
+    </w:p>
+    <w:p>
+      <w:pPr>
+        <w:pStyle w:val="TextBody"/>
+        <w:bidi w:val="0"/>
+        <w:spacing w:lineRule="auto" w:line="331" w:before="0" w:after="0"/>
+        <w:rPr>
+          <w:rFonts w:ascii="Quicksand" w:hAnsi="Quicksand" w:eastAsia="Quicksand" w:cs="Quicksand"/>
+          <w:b/>
+          <w:b/>
+          <w:sz w:val="64"/>
+          <w:szCs w:val="64"/>
+        </w:rPr>
+      </w:pPr>
+      <w:r>
+        <w:rPr>
+          <w:rFonts w:ascii="Roboto;sans-serif" w:hAnsi="Roboto;sans-serif"/>
+          <w:b w:val="false"/>
+          <w:i w:val="false"/>
+          <w:caps w:val="false"/>
+          <w:smallCaps w:val="false"/>
+          <w:strike w:val="false"/>
+          <w:dstrike w:val="false"/>
+          <w:color w:val="666666"/>
+          <w:sz w:val="20"/>
+          <w:u w:val="none"/>
+          <w:effect w:val="none"/>
+          <w:shd w:fill="auto" w:val="clear"/>
+        </w:rPr>
+        <w:t>Dec 16</w:t>
+      </w:r>
+    </w:p>
+    <w:p>
+      <w:pPr>
+        <w:pStyle w:val="TextBody"/>
+        <w:rPr>
+          <w:rFonts w:ascii="Quicksand" w:hAnsi="Quicksand" w:eastAsia="Quicksand" w:cs="Quicksand"/>
+          <w:b/>
+          <w:b/>
+          <w:sz w:val="64"/>
+          <w:szCs w:val="64"/>
+        </w:rPr>
+      </w:pPr>
+      <w:r>
+        <w:rPr/>
+      </w:r>
+    </w:p>
+    <w:p>
+      <w:pPr>
+        <w:pStyle w:val="TextBody"/>
+        <w:bidi w:val="0"/>
+        <w:spacing w:lineRule="auto" w:line="331" w:before="0" w:after="0"/>
+        <w:rPr>
+          <w:rFonts w:ascii="Quicksand" w:hAnsi="Quicksand" w:eastAsia="Quicksand" w:cs="Quicksand"/>
+          <w:b/>
+          <w:b/>
+          <w:sz w:val="64"/>
+          <w:szCs w:val="64"/>
+        </w:rPr>
+      </w:pPr>
+      <w:r>
+        <w:rPr>
+          <w:rFonts w:ascii="Roboto;sans-serif" w:hAnsi="Roboto;sans-serif"/>
+          <w:b w:val="false"/>
+          <w:i w:val="false"/>
+          <w:caps w:val="false"/>
+          <w:smallCaps w:val="false"/>
+          <w:strike w:val="false"/>
+          <w:dstrike w:val="false"/>
+          <w:color w:val="000000"/>
+          <w:sz w:val="26"/>
+          <w:u w:val="none"/>
+          <w:effect w:val="none"/>
+          <w:shd w:fill="auto" w:val="clear"/>
+        </w:rPr>
+        <w:t>I have completed JS Basics video course, today I worked on DOM and event handlers. </w:t>
+      </w:r>
+    </w:p>
+    <w:p>
+      <w:pPr>
+        <w:pStyle w:val="TextBody"/>
+        <w:rPr>
+          <w:rFonts w:ascii="Quicksand" w:hAnsi="Quicksand" w:eastAsia="Quicksand" w:cs="Quicksand"/>
+          <w:b/>
+          <w:b/>
+          <w:sz w:val="64"/>
+          <w:szCs w:val="64"/>
+        </w:rPr>
+      </w:pPr>
+      <w:r>
+        <w:rPr/>
+      </w:r>
+    </w:p>
+    <w:p>
+      <w:pPr>
+        <w:pStyle w:val="TextBody"/>
+        <w:bidi w:val="0"/>
+        <w:spacing w:lineRule="auto" w:line="331" w:before="0" w:after="0"/>
+        <w:rPr>
+          <w:rFonts w:ascii="Quicksand" w:hAnsi="Quicksand" w:eastAsia="Quicksand" w:cs="Quicksand"/>
+          <w:b/>
+          <w:b/>
+          <w:sz w:val="64"/>
+          <w:szCs w:val="64"/>
+        </w:rPr>
+      </w:pPr>
+      <w:r>
+        <w:rPr>
+          <w:rFonts w:ascii="Roboto;sans-serif" w:hAnsi="Roboto;sans-serif"/>
+          <w:b w:val="false"/>
+          <w:i w:val="false"/>
+          <w:caps w:val="false"/>
+          <w:smallCaps w:val="false"/>
+          <w:strike w:val="false"/>
+          <w:dstrike w:val="false"/>
+          <w:color w:val="000000"/>
+          <w:sz w:val="26"/>
+          <w:u w:val="none"/>
+          <w:effect w:val="none"/>
+          <w:shd w:fill="auto" w:val="clear"/>
+        </w:rPr>
+        <w:t>I learnt about setTimeout and setInterval, and also worked on clearInterval and clearTimeout, which work based on the id returned by the setTimeout and interval functions.</w:t>
+      </w:r>
+    </w:p>
+    <w:p>
+      <w:pPr>
+        <w:pStyle w:val="TextBody"/>
+        <w:rPr>
+          <w:rFonts w:ascii="Quicksand" w:hAnsi="Quicksand" w:eastAsia="Quicksand" w:cs="Quicksand"/>
+          <w:b/>
+          <w:b/>
+          <w:sz w:val="64"/>
+          <w:szCs w:val="64"/>
+        </w:rPr>
+      </w:pPr>
+      <w:r>
+        <w:rPr/>
+      </w:r>
+    </w:p>
+    <w:p>
+      <w:pPr>
+        <w:pStyle w:val="TextBody"/>
+        <w:bidi w:val="0"/>
+        <w:spacing w:lineRule="auto" w:line="331" w:before="0" w:after="0"/>
+        <w:rPr>
+          <w:rFonts w:ascii="Quicksand" w:hAnsi="Quicksand" w:eastAsia="Quicksand" w:cs="Quicksand"/>
+          <w:b/>
+          <w:b/>
+          <w:sz w:val="64"/>
+          <w:szCs w:val="64"/>
+        </w:rPr>
+      </w:pPr>
+      <w:r>
+        <w:rPr>
+          <w:rFonts w:ascii="Roboto;sans-serif" w:hAnsi="Roboto;sans-serif"/>
+          <w:b w:val="false"/>
+          <w:i w:val="false"/>
+          <w:caps w:val="false"/>
+          <w:smallCaps w:val="false"/>
+          <w:strike w:val="false"/>
+          <w:dstrike w:val="false"/>
+          <w:color w:val="000000"/>
+          <w:sz w:val="26"/>
+          <w:u w:val="none"/>
+          <w:effect w:val="none"/>
+          <w:shd w:fill="auto" w:val="clear"/>
+        </w:rPr>
+        <w:t>Tomorrow I will start working on the basic JS exercises. </w:t>
+      </w:r>
+    </w:p>
+    <w:p>
+      <w:pPr>
+        <w:pStyle w:val="TextBody"/>
+        <w:rPr>
+          <w:rFonts w:ascii="Quicksand" w:hAnsi="Quicksand" w:eastAsia="Quicksand" w:cs="Quicksand"/>
+          <w:b/>
+          <w:b/>
+          <w:sz w:val="64"/>
+          <w:szCs w:val="64"/>
+        </w:rPr>
+      </w:pPr>
+      <w:r>
+        <w:rPr/>
+      </w:r>
+    </w:p>
+    <w:p>
+      <w:pPr>
+        <w:pStyle w:val="TextBody"/>
+        <w:bidi w:val="0"/>
+        <w:spacing w:lineRule="auto" w:line="331" w:before="0" w:after="0"/>
+        <w:rPr>
+          <w:rFonts w:ascii="Quicksand" w:hAnsi="Quicksand" w:eastAsia="Quicksand" w:cs="Quicksand"/>
+          <w:b/>
+          <w:b/>
+          <w:sz w:val="64"/>
+          <w:szCs w:val="64"/>
+        </w:rPr>
+      </w:pPr>
+      <w:hyperlink r:id="rId14">
+        <w:r>
+          <w:rPr>
+            <w:rStyle w:val="InternetLink"/>
+            <w:rFonts w:ascii="Roboto;sans-serif" w:hAnsi="Roboto;sans-serif"/>
+            <w:b w:val="false"/>
+            <w:i w:val="false"/>
+            <w:caps w:val="false"/>
+            <w:smallCaps w:val="false"/>
+            <w:strike w:val="false"/>
+            <w:dstrike w:val="false"/>
+            <w:color w:val="1155CC"/>
+            <w:sz w:val="26"/>
+            <w:u w:val="single"/>
+            <w:effect w:val="none"/>
+            <w:shd w:fill="auto" w:val="clear"/>
+          </w:rPr>
+          <w:t>Complete JS Basics Notes</w:t>
+        </w:r>
+      </w:hyperlink>
+      <w:r>
+        <w:rPr>
+          <w:b w:val="false"/>
+          <w:caps w:val="false"/>
+          <w:smallCaps w:val="false"/>
+          <w:strike w:val="false"/>
+          <w:dstrike w:val="false"/>
+          <w:color w:val="000000"/>
+          <w:u w:val="none"/>
+          <w:effect w:val="none"/>
+          <w:shd w:fill="auto" w:val="clear"/>
+        </w:rPr>
+        <w:t xml:space="preserve"> </w:t>
+      </w:r>
+      <w:r>
+        <w:rPr>
+          <w:rFonts w:ascii="Roboto;sans-serif" w:hAnsi="Roboto;sans-serif"/>
+          <w:b w:val="false"/>
+          <w:i w:val="false"/>
+          <w:caps w:val="false"/>
+          <w:smallCaps w:val="false"/>
+          <w:strike w:val="false"/>
+          <w:dstrike w:val="false"/>
+          <w:color w:val="000000"/>
+          <w:sz w:val="26"/>
+          <w:u w:val="none"/>
+          <w:effect w:val="none"/>
+          <w:shd w:fill="auto" w:val="clear"/>
+        </w:rPr>
+        <w:t>. </w:t>
       </w:r>
     </w:p>
     <w:p>

</xml_diff>

<commit_message>
started basic data structures
</commit_message>
<xml_diff>
--- a/Sashank Rampalli - 30 Day FE Accelerator Diary.docx
+++ b/Sashank Rampalli - 30 Day FE Accelerator Diary.docx
@@ -2912,7 +2912,12 @@
         </w:rPr>
       </w:pPr>
       <w:r>
-        <w:rPr/>
+        <w:rPr>
+          <w:rFonts w:eastAsia="Quicksand" w:cs="Quicksand" w:ascii="Quicksand" w:hAnsi="Quicksand"/>
+          <w:b/>
+          <w:sz w:val="64"/>
+          <w:szCs w:val="64"/>
+        </w:rPr>
       </w:r>
     </w:p>
     <w:p>
@@ -2929,18 +2934,10 @@
       </w:pPr>
       <w:r>
         <w:rPr>
-          <w:rFonts w:ascii="Roboto;sans-serif" w:hAnsi="Roboto;sans-serif"/>
-          <w:b/>
-          <w:i w:val="false"/>
-          <w:caps w:val="false"/>
-          <w:smallCaps w:val="false"/>
-          <w:strike w:val="false"/>
-          <w:dstrike w:val="false"/>
-          <w:color w:val="000000"/>
-          <w:sz w:val="32"/>
-          <w:u w:val="none"/>
-          <w:effect w:val="none"/>
-          <w:shd w:fill="auto" w:val="clear"/>
+          <w:rFonts w:eastAsia="Quicksand" w:cs="Quicksand" w:ascii="Quicksand" w:hAnsi="Quicksand"/>
+          <w:b/>
+          <w:sz w:val="64"/>
+          <w:szCs w:val="64"/>
         </w:rPr>
       </w:r>
     </w:p>
@@ -2958,18 +2955,10 @@
       </w:pPr>
       <w:r>
         <w:rPr>
-          <w:rFonts w:ascii="Roboto;sans-serif" w:hAnsi="Roboto;sans-serif"/>
-          <w:b/>
-          <w:i w:val="false"/>
-          <w:caps w:val="false"/>
-          <w:smallCaps w:val="false"/>
-          <w:strike w:val="false"/>
-          <w:dstrike w:val="false"/>
-          <w:color w:val="000000"/>
-          <w:sz w:val="32"/>
-          <w:u w:val="none"/>
-          <w:effect w:val="none"/>
-          <w:shd w:fill="auto" w:val="clear"/>
+          <w:rFonts w:eastAsia="Quicksand" w:cs="Quicksand" w:ascii="Quicksand" w:hAnsi="Quicksand"/>
+          <w:b/>
+          <w:sz w:val="64"/>
+          <w:szCs w:val="64"/>
         </w:rPr>
       </w:r>
     </w:p>
@@ -2987,18 +2976,10 @@
       </w:pPr>
       <w:r>
         <w:rPr>
-          <w:rFonts w:ascii="Roboto;sans-serif" w:hAnsi="Roboto;sans-serif"/>
-          <w:b/>
-          <w:i w:val="false"/>
-          <w:caps w:val="false"/>
-          <w:smallCaps w:val="false"/>
-          <w:strike w:val="false"/>
-          <w:dstrike w:val="false"/>
-          <w:color w:val="000000"/>
-          <w:sz w:val="32"/>
-          <w:u w:val="none"/>
-          <w:effect w:val="none"/>
-          <w:shd w:fill="auto" w:val="clear"/>
+          <w:rFonts w:eastAsia="Quicksand" w:cs="Quicksand" w:ascii="Quicksand" w:hAnsi="Quicksand"/>
+          <w:b/>
+          <w:sz w:val="64"/>
+          <w:szCs w:val="64"/>
         </w:rPr>
       </w:r>
     </w:p>
@@ -3016,18 +2997,10 @@
       </w:pPr>
       <w:r>
         <w:rPr>
-          <w:rFonts w:ascii="Roboto;sans-serif" w:hAnsi="Roboto;sans-serif"/>
-          <w:b/>
-          <w:i w:val="false"/>
-          <w:caps w:val="false"/>
-          <w:smallCaps w:val="false"/>
-          <w:strike w:val="false"/>
-          <w:dstrike w:val="false"/>
-          <w:color w:val="000000"/>
-          <w:sz w:val="32"/>
-          <w:u w:val="none"/>
-          <w:effect w:val="none"/>
-          <w:shd w:fill="auto" w:val="clear"/>
+          <w:rFonts w:eastAsia="Quicksand" w:cs="Quicksand" w:ascii="Quicksand" w:hAnsi="Quicksand"/>
+          <w:b/>
+          <w:sz w:val="64"/>
+          <w:szCs w:val="64"/>
         </w:rPr>
       </w:r>
     </w:p>
@@ -3106,7 +3079,12 @@
         </w:rPr>
       </w:pPr>
       <w:r>
-        <w:rPr/>
+        <w:rPr>
+          <w:rFonts w:eastAsia="Quicksand" w:cs="Quicksand" w:ascii="Quicksand" w:hAnsi="Quicksand"/>
+          <w:b/>
+          <w:sz w:val="64"/>
+          <w:szCs w:val="64"/>
+        </w:rPr>
       </w:r>
     </w:p>
     <w:p>
@@ -3152,7 +3130,12 @@
         </w:rPr>
       </w:pPr>
       <w:r>
-        <w:rPr/>
+        <w:rPr>
+          <w:rFonts w:eastAsia="Quicksand" w:cs="Quicksand" w:ascii="Quicksand" w:hAnsi="Quicksand"/>
+          <w:b/>
+          <w:sz w:val="64"/>
+          <w:szCs w:val="64"/>
+        </w:rPr>
       </w:r>
     </w:p>
     <w:p>
@@ -3202,6 +3185,193 @@
         <w:rPr/>
         <w:br/>
         <w:br/>
+      </w:r>
+      <w:r>
+        <w:rPr>
+          <w:rFonts w:eastAsia="Arial" w:cs="Arial" w:ascii="Roboto;sans-serif" w:hAnsi="Roboto;sans-serif"/>
+          <w:b/>
+          <w:i w:val="false"/>
+          <w:caps w:val="false"/>
+          <w:smallCaps w:val="false"/>
+          <w:strike w:val="false"/>
+          <w:dstrike w:val="false"/>
+          <w:color w:val="000000"/>
+          <w:kern w:val="0"/>
+          <w:sz w:val="32"/>
+          <w:szCs w:val="22"/>
+          <w:u w:val="none"/>
+          <w:effect w:val="none"/>
+          <w:shd w:fill="auto" w:val="clear"/>
+          <w:lang w:val="en" w:eastAsia="zh-CN" w:bidi="hi-IN"/>
+        </w:rPr>
+        <w:t>Day 10</w:t>
+      </w:r>
+    </w:p>
+    <w:p>
+      <w:pPr>
+        <w:pStyle w:val="TextBody"/>
+        <w:spacing w:before="0" w:after="140"/>
+        <w:rPr>
+          <w:rFonts w:ascii="Roboto;sans-serif" w:hAnsi="Roboto;sans-serif" w:eastAsia="Arial" w:cs="Arial"/>
+          <w:b w:val="false"/>
+          <w:b w:val="false"/>
+          <w:i w:val="false"/>
+          <w:i w:val="false"/>
+          <w:caps w:val="false"/>
+          <w:smallCaps w:val="false"/>
+          <w:strike w:val="false"/>
+          <w:dstrike w:val="false"/>
+          <w:color w:val="666666"/>
+          <w:kern w:val="0"/>
+          <w:sz w:val="20"/>
+          <w:szCs w:val="22"/>
+          <w:u w:val="none"/>
+          <w:effect w:val="none"/>
+          <w:shd w:fill="auto" w:val="clear"/>
+          <w:lang w:val="en" w:eastAsia="zh-CN" w:bidi="hi-IN"/>
+        </w:rPr>
+      </w:pPr>
+      <w:r>
+        <w:rPr>
+          <w:rFonts w:eastAsia="Arial" w:cs="Arial" w:ascii="Roboto;sans-serif" w:hAnsi="Roboto;sans-serif"/>
+          <w:b w:val="false"/>
+          <w:i w:val="false"/>
+          <w:caps w:val="false"/>
+          <w:smallCaps w:val="false"/>
+          <w:strike w:val="false"/>
+          <w:dstrike w:val="false"/>
+          <w:color w:val="666666"/>
+          <w:kern w:val="0"/>
+          <w:sz w:val="20"/>
+          <w:szCs w:val="22"/>
+          <w:u w:val="none"/>
+          <w:effect w:val="none"/>
+          <w:shd w:fill="auto" w:val="clear"/>
+          <w:lang w:val="en" w:eastAsia="zh-CN" w:bidi="hi-IN"/>
+        </w:rPr>
+        <w:t>Dec 19</w:t>
+      </w:r>
+    </w:p>
+    <w:p>
+      <w:pPr>
+        <w:pStyle w:val="TextBody"/>
+        <w:spacing w:before="0" w:after="140"/>
+        <w:rPr>
+          <w:rFonts w:ascii="Quicksand" w:hAnsi="Quicksand" w:eastAsia="Quicksand" w:cs="Quicksand"/>
+          <w:b/>
+          <w:b/>
+          <w:sz w:val="64"/>
+          <w:szCs w:val="64"/>
+        </w:rPr>
+      </w:pPr>
+      <w:r>
+        <w:rPr/>
+      </w:r>
+    </w:p>
+    <w:p>
+      <w:pPr>
+        <w:pStyle w:val="TextBody"/>
+        <w:spacing w:before="0" w:after="140"/>
+        <w:rPr>
+          <w:rFonts w:ascii="Roboto;sans-serif" w:hAnsi="Roboto;sans-serif" w:eastAsia="Arial" w:cs="Arial"/>
+          <w:b w:val="false"/>
+          <w:b w:val="false"/>
+          <w:i w:val="false"/>
+          <w:i w:val="false"/>
+          <w:caps w:val="false"/>
+          <w:smallCaps w:val="false"/>
+          <w:strike w:val="false"/>
+          <w:dstrike w:val="false"/>
+          <w:color w:val="000000"/>
+          <w:kern w:val="0"/>
+          <w:sz w:val="26"/>
+          <w:szCs w:val="22"/>
+          <w:u w:val="none"/>
+          <w:effect w:val="none"/>
+          <w:shd w:fill="auto" w:val="clear"/>
+          <w:lang w:val="en" w:eastAsia="zh-CN" w:bidi="hi-IN"/>
+        </w:rPr>
+      </w:pPr>
+      <w:r>
+        <w:rPr>
+          <w:rFonts w:eastAsia="Arial" w:cs="Arial" w:ascii="Roboto;sans-serif" w:hAnsi="Roboto;sans-serif"/>
+          <w:b w:val="false"/>
+          <w:i w:val="false"/>
+          <w:caps w:val="false"/>
+          <w:smallCaps w:val="false"/>
+          <w:strike w:val="false"/>
+          <w:dstrike w:val="false"/>
+          <w:color w:val="000000"/>
+          <w:kern w:val="0"/>
+          <w:sz w:val="26"/>
+          <w:szCs w:val="22"/>
+          <w:u w:val="none"/>
+          <w:effect w:val="none"/>
+          <w:shd w:fill="auto" w:val="clear"/>
+          <w:lang w:val="en" w:eastAsia="zh-CN" w:bidi="hi-IN"/>
+        </w:rPr>
+        <w:t xml:space="preserve">I started with Basic Data Structures challenges but could only put in an hour today, I will try to finish it tomorrow and proceed with JS projects </w:t>
+      </w:r>
+    </w:p>
+    <w:p>
+      <w:pPr>
+        <w:pStyle w:val="TextBody"/>
+        <w:spacing w:before="0" w:after="140"/>
+        <w:rPr>
+          <w:rFonts w:ascii="Roboto;sans-serif" w:hAnsi="Roboto;sans-serif" w:eastAsia="Arial" w:cs="Arial"/>
+          <w:b w:val="false"/>
+          <w:b w:val="false"/>
+          <w:i w:val="false"/>
+          <w:i w:val="false"/>
+          <w:caps w:val="false"/>
+          <w:smallCaps w:val="false"/>
+          <w:strike w:val="false"/>
+          <w:dstrike w:val="false"/>
+          <w:color w:val="000000"/>
+          <w:kern w:val="0"/>
+          <w:sz w:val="26"/>
+          <w:szCs w:val="22"/>
+          <w:u w:val="none"/>
+          <w:effect w:val="none"/>
+          <w:shd w:fill="auto" w:val="clear"/>
+          <w:lang w:val="en" w:eastAsia="zh-CN" w:bidi="hi-IN"/>
+        </w:rPr>
+      </w:pPr>
+      <w:r>
+        <w:rPr>
+          <w:rFonts w:eastAsia="Arial" w:cs="Arial" w:ascii="Roboto;sans-serif" w:hAnsi="Roboto;sans-serif"/>
+          <w:b w:val="false"/>
+          <w:i w:val="false"/>
+          <w:caps w:val="false"/>
+          <w:smallCaps w:val="false"/>
+          <w:strike w:val="false"/>
+          <w:dstrike w:val="false"/>
+          <w:color w:val="000000"/>
+          <w:kern w:val="0"/>
+          <w:sz w:val="26"/>
+          <w:szCs w:val="22"/>
+          <w:u w:val="none"/>
+          <w:effect w:val="none"/>
+          <w:shd w:fill="auto" w:val="clear"/>
+          <w:lang w:val="en" w:eastAsia="zh-CN" w:bidi="hi-IN"/>
+        </w:rPr>
+      </w:r>
+    </w:p>
+    <w:p>
+      <w:pPr>
+        <w:pStyle w:val="TextBody"/>
+        <w:spacing w:before="0" w:after="140"/>
+        <w:rPr>
+          <w:rFonts w:ascii="Quicksand" w:hAnsi="Quicksand" w:eastAsia="Quicksand" w:cs="Quicksand"/>
+          <w:b/>
+          <w:b/>
+          <w:sz w:val="64"/>
+          <w:szCs w:val="64"/>
+        </w:rPr>
+      </w:pPr>
+      <w:r>
+        <w:rPr/>
+        <w:t xml:space="preserve"> </w:t>
       </w:r>
     </w:p>
     <w:sectPr>

</xml_diff>

<commit_message>
Worked on basic data structures problems
</commit_message>
<xml_diff>
--- a/Sashank Rampalli - 30 Day FE Accelerator Diary.docx
+++ b/Sashank Rampalli - 30 Day FE Accelerator Diary.docx
@@ -3375,7 +3375,12 @@
         </w:rPr>
       </w:pPr>
       <w:r>
-        <w:rPr/>
+        <w:rPr>
+          <w:rFonts w:eastAsia="Quicksand" w:cs="Quicksand" w:ascii="Quicksand" w:hAnsi="Quicksand"/>
+          <w:b/>
+          <w:sz w:val="64"/>
+          <w:szCs w:val="64"/>
+        </w:rPr>
       </w:r>
     </w:p>
     <w:p>
@@ -3457,7 +3462,210 @@
         </w:rPr>
       </w:pPr>
       <w:r>
+        <w:rPr>
+          <w:rFonts w:eastAsia="Quicksand" w:cs="Quicksand" w:ascii="Quicksand" w:hAnsi="Quicksand"/>
+          <w:b/>
+          <w:sz w:val="64"/>
+          <w:szCs w:val="64"/>
+        </w:rPr>
+      </w:r>
+    </w:p>
+    <w:p>
+      <w:pPr>
+        <w:pStyle w:val="TextBody"/>
+        <w:bidi w:val="0"/>
+        <w:spacing w:lineRule="auto" w:line="331" w:before="0" w:after="0"/>
+        <w:rPr>
+          <w:rFonts w:ascii="Quicksand" w:hAnsi="Quicksand" w:eastAsia="Quicksand" w:cs="Quicksand"/>
+          <w:b/>
+          <w:b/>
+          <w:sz w:val="64"/>
+          <w:szCs w:val="64"/>
+        </w:rPr>
+      </w:pPr>
+      <w:r>
+        <w:rPr>
+          <w:rFonts w:ascii="Roboto;sans-serif" w:hAnsi="Roboto;sans-serif"/>
+          <w:b w:val="false"/>
+          <w:i w:val="false"/>
+          <w:caps w:val="false"/>
+          <w:smallCaps w:val="false"/>
+          <w:strike w:val="false"/>
+          <w:dstrike w:val="false"/>
+          <w:color w:val="000000"/>
+          <w:sz w:val="26"/>
+          <w:u w:val="none"/>
+          <w:effect w:val="none"/>
+          <w:shd w:fill="auto" w:val="clear"/>
+        </w:rPr>
+        <w:t xml:space="preserve">Finished first 25 challenges in Basic Algorithms, I learned about split method, </w:t>
+      </w:r>
+      <w:r>
+        <w:rPr>
+          <w:rFonts w:ascii="Roboto;sans-serif" w:hAnsi="Roboto;sans-serif"/>
+          <w:b/>
+          <w:i w:val="false"/>
+          <w:caps w:val="false"/>
+          <w:smallCaps w:val="false"/>
+          <w:strike w:val="false"/>
+          <w:dstrike w:val="false"/>
+          <w:color w:val="000000"/>
+          <w:sz w:val="26"/>
+          <w:u w:val="none"/>
+          <w:effect w:val="none"/>
+          <w:shd w:fill="auto" w:val="clear"/>
+        </w:rPr>
+        <w:t xml:space="preserve">in </w:t>
+      </w:r>
+      <w:r>
+        <w:rPr>
+          <w:rFonts w:ascii="Roboto;sans-serif" w:hAnsi="Roboto;sans-serif"/>
+          <w:b w:val="false"/>
+          <w:i w:val="false"/>
+          <w:caps w:val="false"/>
+          <w:smallCaps w:val="false"/>
+          <w:strike w:val="false"/>
+          <w:dstrike w:val="false"/>
+          <w:color w:val="000000"/>
+          <w:sz w:val="26"/>
+          <w:u w:val="none"/>
+          <w:effect w:val="none"/>
+          <w:shd w:fill="auto" w:val="clear"/>
+        </w:rPr>
+        <w:t>keyword to find if a property exists in an object, Object.keys() method which returns all the keys of an object in an array</w:t>
+      </w:r>
+    </w:p>
+    <w:p>
+      <w:pPr>
+        <w:pStyle w:val="TextBody"/>
+        <w:rPr>
+          <w:rFonts w:ascii="Quicksand" w:hAnsi="Quicksand" w:eastAsia="Quicksand" w:cs="Quicksand"/>
+          <w:b/>
+          <w:b/>
+          <w:sz w:val="64"/>
+          <w:szCs w:val="64"/>
+        </w:rPr>
+      </w:pPr>
+      <w:r>
+        <w:rPr>
+          <w:rFonts w:eastAsia="Quicksand" w:cs="Quicksand" w:ascii="Quicksand" w:hAnsi="Quicksand"/>
+          <w:b/>
+          <w:sz w:val="64"/>
+          <w:szCs w:val="64"/>
+        </w:rPr>
+      </w:r>
+    </w:p>
+    <w:p>
+      <w:pPr>
+        <w:pStyle w:val="TextBody"/>
+        <w:bidi w:val="0"/>
+        <w:spacing w:lineRule="auto" w:line="331" w:before="0" w:after="0"/>
+        <w:rPr>
+          <w:rFonts w:ascii="Quicksand" w:hAnsi="Quicksand" w:eastAsia="Quicksand" w:cs="Quicksand"/>
+          <w:b/>
+          <w:b/>
+          <w:sz w:val="64"/>
+          <w:szCs w:val="64"/>
+        </w:rPr>
+      </w:pPr>
+      <w:r>
+        <w:rPr>
+          <w:rFonts w:ascii="Roboto;sans-serif" w:hAnsi="Roboto;sans-serif"/>
+          <w:b w:val="false"/>
+          <w:i w:val="false"/>
+          <w:caps w:val="false"/>
+          <w:smallCaps w:val="false"/>
+          <w:strike w:val="false"/>
+          <w:dstrike w:val="false"/>
+          <w:color w:val="000000"/>
+          <w:sz w:val="26"/>
+          <w:u w:val="none"/>
+          <w:effect w:val="none"/>
+          <w:shd w:fill="auto" w:val="clear"/>
+        </w:rPr>
+        <w:t>I try to solve 25 more tomorrow, it is taking time to come up with solutions, but I hope with practice it gets better.</w:t>
+      </w:r>
+    </w:p>
+    <w:p>
+      <w:pPr>
+        <w:pStyle w:val="TextBody"/>
+        <w:spacing w:before="0" w:after="140"/>
+        <w:rPr>
+          <w:rFonts w:ascii="Quicksand" w:hAnsi="Quicksand" w:eastAsia="Quicksand" w:cs="Quicksand"/>
+          <w:b/>
+          <w:b/>
+          <w:sz w:val="64"/>
+          <w:szCs w:val="64"/>
+        </w:rPr>
+      </w:pPr>
+      <w:r>
         <w:rPr/>
+        <w:br/>
+      </w:r>
+      <w:bookmarkStart w:id="9" w:name="docs-internal-guid-e4189bad-7fff-77eb-94"/>
+      <w:bookmarkEnd w:id="9"/>
+      <w:r>
+        <w:rPr>
+          <w:rFonts w:ascii="Roboto;sans-serif" w:hAnsi="Roboto;sans-serif"/>
+          <w:b/>
+          <w:i w:val="false"/>
+          <w:caps w:val="false"/>
+          <w:smallCaps w:val="false"/>
+          <w:strike w:val="false"/>
+          <w:dstrike w:val="false"/>
+          <w:color w:val="000000"/>
+          <w:sz w:val="32"/>
+          <w:u w:val="none"/>
+          <w:effect w:val="none"/>
+          <w:shd w:fill="auto" w:val="clear"/>
+        </w:rPr>
+        <w:t>Day 12</w:t>
+      </w:r>
+    </w:p>
+    <w:p>
+      <w:pPr>
+        <w:pStyle w:val="TextBody"/>
+        <w:bidi w:val="0"/>
+        <w:spacing w:lineRule="auto" w:line="331" w:before="0" w:after="0"/>
+        <w:rPr>
+          <w:rFonts w:ascii="Quicksand" w:hAnsi="Quicksand" w:eastAsia="Quicksand" w:cs="Quicksand"/>
+          <w:b/>
+          <w:b/>
+          <w:sz w:val="64"/>
+          <w:szCs w:val="64"/>
+        </w:rPr>
+      </w:pPr>
+      <w:r>
+        <w:rPr>
+          <w:rFonts w:ascii="Roboto;sans-serif" w:hAnsi="Roboto;sans-serif"/>
+          <w:b w:val="false"/>
+          <w:i w:val="false"/>
+          <w:caps w:val="false"/>
+          <w:smallCaps w:val="false"/>
+          <w:strike w:val="false"/>
+          <w:dstrike w:val="false"/>
+          <w:color w:val="666666"/>
+          <w:sz w:val="20"/>
+          <w:u w:val="none"/>
+          <w:effect w:val="none"/>
+          <w:shd w:fill="auto" w:val="clear"/>
+        </w:rPr>
+        <w:t>Dec 21</w:t>
+      </w:r>
+    </w:p>
+    <w:p>
+      <w:pPr>
+        <w:pStyle w:val="TextBody"/>
+        <w:rPr>
+          <w:rFonts w:ascii="Quicksand" w:hAnsi="Quicksand" w:eastAsia="Quicksand" w:cs="Quicksand"/>
+          <w:b/>
+          <w:b/>
+          <w:sz w:val="64"/>
+          <w:szCs w:val="64"/>
+        </w:rPr>
+      </w:pPr>
+      <w:r>
+        <w:rPr/>
       </w:r>
     </w:p>
     <w:p>
@@ -3488,87 +3696,7 @@
           <w:effect w:val="none"/>
           <w:shd w:fill="auto" w:val="clear"/>
         </w:rPr>
-        <w:t xml:space="preserve">Finished first 25 challenges in Basic Algorithms, I learned about split method, </w:t>
-      </w:r>
-      <w:r>
-        <w:rPr>
-          <w:rFonts w:ascii="Roboto;sans-serif" w:hAnsi="Roboto;sans-serif"/>
-          <w:b/>
-          <w:i w:val="false"/>
-          <w:caps w:val="false"/>
-          <w:smallCaps w:val="false"/>
-          <w:strike w:val="false"/>
-          <w:dstrike w:val="false"/>
-          <w:color w:val="000000"/>
-          <w:sz w:val="26"/>
-          <w:u w:val="none"/>
-          <w:effect w:val="none"/>
-          <w:shd w:fill="auto" w:val="clear"/>
-        </w:rPr>
-        <w:t xml:space="preserve">in </w:t>
-      </w:r>
-      <w:r>
-        <w:rPr>
-          <w:rFonts w:ascii="Roboto;sans-serif" w:hAnsi="Roboto;sans-serif"/>
-          <w:b w:val="false"/>
-          <w:i w:val="false"/>
-          <w:caps w:val="false"/>
-          <w:smallCaps w:val="false"/>
-          <w:strike w:val="false"/>
-          <w:dstrike w:val="false"/>
-          <w:color w:val="000000"/>
-          <w:sz w:val="26"/>
-          <w:u w:val="none"/>
-          <w:effect w:val="none"/>
-          <w:shd w:fill="auto" w:val="clear"/>
-        </w:rPr>
-        <w:t>keyword to find if a property exists in an object, Object.keys() method which returns all the keys of an object in an array</w:t>
-      </w:r>
-    </w:p>
-    <w:p>
-      <w:pPr>
-        <w:pStyle w:val="TextBody"/>
-        <w:rPr>
-          <w:rFonts w:ascii="Quicksand" w:hAnsi="Quicksand" w:eastAsia="Quicksand" w:cs="Quicksand"/>
-          <w:b/>
-          <w:b/>
-          <w:sz w:val="64"/>
-          <w:szCs w:val="64"/>
-        </w:rPr>
-      </w:pPr>
-      <w:r>
-        <w:rPr/>
-      </w:r>
-    </w:p>
-    <w:p>
-      <w:pPr>
-        <w:pStyle w:val="TextBody"/>
-        <w:bidi w:val="0"/>
-        <w:spacing w:lineRule="auto" w:line="331" w:before="0" w:after="0"/>
-        <w:rPr>
-          <w:rFonts w:ascii="Quicksand" w:hAnsi="Quicksand" w:eastAsia="Quicksand" w:cs="Quicksand"/>
-          <w:b/>
-          <w:b/>
-          <w:sz w:val="64"/>
-          <w:szCs w:val="64"/>
-        </w:rPr>
-      </w:pPr>
-      <w:r>
-        <w:rPr>
-          <w:rFonts w:ascii="Roboto;sans-serif" w:hAnsi="Roboto;sans-serif"/>
-          <w:b w:val="false"/>
-          <w:i w:val="false"/>
-          <w:caps w:val="false"/>
-          <w:smallCaps w:val="false"/>
-          <w:strike w:val="false"/>
-          <w:dstrike w:val="false"/>
-          <w:color w:val="000000"/>
-          <w:sz w:val="26"/>
-          <w:u w:val="none"/>
-          <w:effect w:val="none"/>
-          <w:shd w:fill="auto" w:val="clear"/>
-        </w:rPr>
-        <w:t>I try to solve 25 more tomorrow, it is taking time to come up with solutions, but I hope with practice it gets better.</w:t>
+        <w:t>Finished 9 challenges today, most of them were based on .split(‘ ’), .splice(), slice methods. I hope I can start my day early tomorrow and complete rest of the 22 problems</w:t>
       </w:r>
     </w:p>
     <w:p>

</xml_diff>

<commit_message>
Completed 4 challenges on basic data structures
</commit_message>
<xml_diff>
--- a/Sashank Rampalli - 30 Day FE Accelerator Diary.docx
+++ b/Sashank Rampalli - 30 Day FE Accelerator Diary.docx
@@ -3665,7 +3665,125 @@
         </w:rPr>
       </w:pPr>
       <w:r>
+        <w:rPr>
+          <w:rFonts w:eastAsia="Quicksand" w:cs="Quicksand" w:ascii="Quicksand" w:hAnsi="Quicksand"/>
+          <w:b/>
+          <w:sz w:val="64"/>
+          <w:szCs w:val="64"/>
+        </w:rPr>
+      </w:r>
+    </w:p>
+    <w:p>
+      <w:pPr>
+        <w:pStyle w:val="TextBody"/>
+        <w:bidi w:val="0"/>
+        <w:spacing w:lineRule="auto" w:line="331" w:before="0" w:after="0"/>
+        <w:rPr>
+          <w:rFonts w:ascii="Quicksand" w:hAnsi="Quicksand" w:eastAsia="Quicksand" w:cs="Quicksand"/>
+          <w:b/>
+          <w:b/>
+          <w:sz w:val="64"/>
+          <w:szCs w:val="64"/>
+        </w:rPr>
+      </w:pPr>
+      <w:r>
+        <w:rPr>
+          <w:rFonts w:ascii="Roboto;sans-serif" w:hAnsi="Roboto;sans-serif"/>
+          <w:b w:val="false"/>
+          <w:i w:val="false"/>
+          <w:caps w:val="false"/>
+          <w:smallCaps w:val="false"/>
+          <w:strike w:val="false"/>
+          <w:dstrike w:val="false"/>
+          <w:color w:val="000000"/>
+          <w:sz w:val="26"/>
+          <w:u w:val="none"/>
+          <w:effect w:val="none"/>
+          <w:shd w:fill="auto" w:val="clear"/>
+        </w:rPr>
+        <w:t>Finished 9 challenges today, most of them were based on .split(‘ ’), .splice(), slice methods. I hope I can start my day early tomorrow and complete rest of the 22 problems</w:t>
+      </w:r>
+    </w:p>
+    <w:p>
+      <w:pPr>
+        <w:pStyle w:val="TextBody"/>
+        <w:spacing w:before="0" w:after="140"/>
+        <w:rPr>
+          <w:rFonts w:ascii="Quicksand" w:hAnsi="Quicksand" w:eastAsia="Quicksand" w:cs="Quicksand"/>
+          <w:b/>
+          <w:b/>
+          <w:sz w:val="64"/>
+          <w:szCs w:val="64"/>
+        </w:rPr>
+      </w:pPr>
+      <w:r>
         <w:rPr/>
+        <w:br/>
+      </w:r>
+      <w:bookmarkStart w:id="10" w:name="docs-internal-guid-c8828e4f-7fff-f3a0-72"/>
+      <w:bookmarkEnd w:id="10"/>
+      <w:r>
+        <w:rPr>
+          <w:rFonts w:ascii="Roboto;sans-serif" w:hAnsi="Roboto;sans-serif"/>
+          <w:b/>
+          <w:i w:val="false"/>
+          <w:caps w:val="false"/>
+          <w:smallCaps w:val="false"/>
+          <w:strike w:val="false"/>
+          <w:dstrike w:val="false"/>
+          <w:color w:val="000000"/>
+          <w:sz w:val="32"/>
+          <w:u w:val="none"/>
+          <w:effect w:val="none"/>
+          <w:shd w:fill="auto" w:val="clear"/>
+        </w:rPr>
+        <w:t>Day 13</w:t>
+      </w:r>
+    </w:p>
+    <w:p>
+      <w:pPr>
+        <w:pStyle w:val="TextBody"/>
+        <w:bidi w:val="0"/>
+        <w:spacing w:lineRule="auto" w:line="331" w:before="0" w:after="0"/>
+        <w:rPr>
+          <w:rFonts w:ascii="Quicksand" w:hAnsi="Quicksand" w:eastAsia="Quicksand" w:cs="Quicksand"/>
+          <w:b/>
+          <w:b/>
+          <w:sz w:val="64"/>
+          <w:szCs w:val="64"/>
+        </w:rPr>
+      </w:pPr>
+      <w:r>
+        <w:rPr>
+          <w:rFonts w:ascii="Roboto;sans-serif" w:hAnsi="Roboto;sans-serif"/>
+          <w:b w:val="false"/>
+          <w:i w:val="false"/>
+          <w:caps w:val="false"/>
+          <w:smallCaps w:val="false"/>
+          <w:strike w:val="false"/>
+          <w:dstrike w:val="false"/>
+          <w:color w:val="666666"/>
+          <w:sz w:val="20"/>
+          <w:u w:val="none"/>
+          <w:effect w:val="none"/>
+          <w:shd w:fill="auto" w:val="clear"/>
+        </w:rPr>
+        <w:t>Dec 22</w:t>
+      </w:r>
+    </w:p>
+    <w:p>
+      <w:pPr>
+        <w:pStyle w:val="TextBody"/>
+        <w:rPr>
+          <w:rFonts w:ascii="Quicksand" w:hAnsi="Quicksand" w:eastAsia="Quicksand" w:cs="Quicksand"/>
+          <w:b/>
+          <w:b/>
+          <w:sz w:val="64"/>
+          <w:szCs w:val="64"/>
+        </w:rPr>
+      </w:pPr>
+      <w:r>
+        <w:rPr/>
       </w:r>
     </w:p>
     <w:p>
@@ -3696,7 +3814,7 @@
           <w:effect w:val="none"/>
           <w:shd w:fill="auto" w:val="clear"/>
         </w:rPr>
-        <w:t>Finished 9 challenges today, most of them were based on .split(‘ ’), .splice(), slice methods. I hope I can start my day early tomorrow and complete rest of the 22 problems</w:t>
+        <w:t xml:space="preserve">I could do only 4 today, I will try to be efficient from tomorrow, I will analyze the problem with a 10 min timer, try to come up with a solution and code it in next 10 mins. I hopefully should be able to finish the rest 17 of the problems, and then move on to building JS Projects. </w:t>
       </w:r>
     </w:p>
     <w:p>

</xml_diff>

<commit_message>
updated day 14 tasks and code
</commit_message>
<xml_diff>
--- a/Sashank Rampalli - 30 Day FE Accelerator Diary.docx
+++ b/Sashank Rampalli - 30 Day FE Accelerator Diary.docx
@@ -3783,7 +3783,125 @@
         </w:rPr>
       </w:pPr>
       <w:r>
+        <w:rPr>
+          <w:rFonts w:eastAsia="Quicksand" w:cs="Quicksand" w:ascii="Quicksand" w:hAnsi="Quicksand"/>
+          <w:b/>
+          <w:sz w:val="64"/>
+          <w:szCs w:val="64"/>
+        </w:rPr>
+      </w:r>
+    </w:p>
+    <w:p>
+      <w:pPr>
+        <w:pStyle w:val="TextBody"/>
+        <w:bidi w:val="0"/>
+        <w:spacing w:lineRule="auto" w:line="331" w:before="0" w:after="0"/>
+        <w:rPr>
+          <w:rFonts w:ascii="Quicksand" w:hAnsi="Quicksand" w:eastAsia="Quicksand" w:cs="Quicksand"/>
+          <w:b/>
+          <w:b/>
+          <w:sz w:val="64"/>
+          <w:szCs w:val="64"/>
+        </w:rPr>
+      </w:pPr>
+      <w:r>
+        <w:rPr>
+          <w:rFonts w:ascii="Roboto;sans-serif" w:hAnsi="Roboto;sans-serif"/>
+          <w:b w:val="false"/>
+          <w:i w:val="false"/>
+          <w:caps w:val="false"/>
+          <w:smallCaps w:val="false"/>
+          <w:strike w:val="false"/>
+          <w:dstrike w:val="false"/>
+          <w:color w:val="000000"/>
+          <w:sz w:val="26"/>
+          <w:u w:val="none"/>
+          <w:effect w:val="none"/>
+          <w:shd w:fill="auto" w:val="clear"/>
+        </w:rPr>
+        <w:t xml:space="preserve">I could do only 4 today, I will try to be efficient from tomorrow, I will analyze the problem with a 10 min timer, try to come up with a solution and code it in next 10 mins. I hopefully should be able to finish the rest 17 of the problems, and then move on to building JS Projects. </w:t>
+      </w:r>
+    </w:p>
+    <w:p>
+      <w:pPr>
+        <w:pStyle w:val="TextBody"/>
+        <w:spacing w:before="0" w:after="140"/>
+        <w:rPr>
+          <w:rFonts w:ascii="Quicksand" w:hAnsi="Quicksand" w:eastAsia="Quicksand" w:cs="Quicksand"/>
+          <w:b/>
+          <w:b/>
+          <w:sz w:val="64"/>
+          <w:szCs w:val="64"/>
+        </w:rPr>
+      </w:pPr>
+      <w:r>
         <w:rPr/>
+        <w:br/>
+      </w:r>
+      <w:bookmarkStart w:id="11" w:name="docs-internal-guid-a2b4da7f-7fff-e8de-b1"/>
+      <w:bookmarkEnd w:id="11"/>
+      <w:r>
+        <w:rPr>
+          <w:rFonts w:ascii="Roboto;sans-serif" w:hAnsi="Roboto;sans-serif"/>
+          <w:b/>
+          <w:i w:val="false"/>
+          <w:caps w:val="false"/>
+          <w:smallCaps w:val="false"/>
+          <w:strike w:val="false"/>
+          <w:dstrike w:val="false"/>
+          <w:color w:val="000000"/>
+          <w:sz w:val="32"/>
+          <w:u w:val="none"/>
+          <w:effect w:val="none"/>
+          <w:shd w:fill="auto" w:val="clear"/>
+        </w:rPr>
+        <w:t>Day 14</w:t>
+      </w:r>
+    </w:p>
+    <w:p>
+      <w:pPr>
+        <w:pStyle w:val="TextBody"/>
+        <w:bidi w:val="0"/>
+        <w:spacing w:lineRule="auto" w:line="331" w:before="0" w:after="0"/>
+        <w:rPr>
+          <w:rFonts w:ascii="Quicksand" w:hAnsi="Quicksand" w:eastAsia="Quicksand" w:cs="Quicksand"/>
+          <w:b/>
+          <w:b/>
+          <w:sz w:val="64"/>
+          <w:szCs w:val="64"/>
+        </w:rPr>
+      </w:pPr>
+      <w:r>
+        <w:rPr>
+          <w:rFonts w:ascii="Roboto;sans-serif" w:hAnsi="Roboto;sans-serif"/>
+          <w:b w:val="false"/>
+          <w:i w:val="false"/>
+          <w:caps w:val="false"/>
+          <w:smallCaps w:val="false"/>
+          <w:strike w:val="false"/>
+          <w:dstrike w:val="false"/>
+          <w:color w:val="666666"/>
+          <w:sz w:val="20"/>
+          <w:u w:val="none"/>
+          <w:effect w:val="none"/>
+          <w:shd w:fill="auto" w:val="clear"/>
+        </w:rPr>
+        <w:t>Dec 23</w:t>
+      </w:r>
+    </w:p>
+    <w:p>
+      <w:pPr>
+        <w:pStyle w:val="TextBody"/>
+        <w:rPr>
+          <w:rFonts w:ascii="Quicksand" w:hAnsi="Quicksand" w:eastAsia="Quicksand" w:cs="Quicksand"/>
+          <w:b/>
+          <w:b/>
+          <w:sz w:val="64"/>
+          <w:szCs w:val="64"/>
+        </w:rPr>
+      </w:pPr>
+      <w:r>
+        <w:rPr/>
       </w:r>
     </w:p>
     <w:p>
@@ -3814,7 +3932,7 @@
           <w:effect w:val="none"/>
           <w:shd w:fill="auto" w:val="clear"/>
         </w:rPr>
-        <w:t xml:space="preserve">I could do only 4 today, I will try to be efficient from tomorrow, I will analyze the problem with a 10 min timer, try to come up with a solution and code it in next 10 mins. I hopefully should be able to finish the rest 17 of the problems, and then move on to building JS Projects. </w:t>
+        <w:t>I still need to do 13 more. Today I worked on a lot of problems based on Regex i need to learn more about them online, they are an excellent way to filter an input.</w:t>
       </w:r>
     </w:p>
     <w:p>

</xml_diff>

<commit_message>
completed basic ds challenges and built tip calculator
</commit_message>
<xml_diff>
--- a/Sashank Rampalli - 30 Day FE Accelerator Diary.docx
+++ b/Sashank Rampalli - 30 Day FE Accelerator Diary.docx
@@ -3901,7 +3901,125 @@
         </w:rPr>
       </w:pPr>
       <w:r>
+        <w:rPr>
+          <w:rFonts w:eastAsia="Quicksand" w:cs="Quicksand" w:ascii="Quicksand" w:hAnsi="Quicksand"/>
+          <w:b/>
+          <w:sz w:val="64"/>
+          <w:szCs w:val="64"/>
+        </w:rPr>
+      </w:r>
+    </w:p>
+    <w:p>
+      <w:pPr>
+        <w:pStyle w:val="TextBody"/>
+        <w:bidi w:val="0"/>
+        <w:spacing w:lineRule="auto" w:line="331" w:before="0" w:after="0"/>
+        <w:rPr>
+          <w:rFonts w:ascii="Quicksand" w:hAnsi="Quicksand" w:eastAsia="Quicksand" w:cs="Quicksand"/>
+          <w:b/>
+          <w:b/>
+          <w:sz w:val="64"/>
+          <w:szCs w:val="64"/>
+        </w:rPr>
+      </w:pPr>
+      <w:r>
+        <w:rPr>
+          <w:rFonts w:ascii="Roboto;sans-serif" w:hAnsi="Roboto;sans-serif"/>
+          <w:b w:val="false"/>
+          <w:i w:val="false"/>
+          <w:caps w:val="false"/>
+          <w:smallCaps w:val="false"/>
+          <w:strike w:val="false"/>
+          <w:dstrike w:val="false"/>
+          <w:color w:val="000000"/>
+          <w:sz w:val="26"/>
+          <w:u w:val="none"/>
+          <w:effect w:val="none"/>
+          <w:shd w:fill="auto" w:val="clear"/>
+        </w:rPr>
+        <w:t>I still need to do 13 more. Today I worked on a lot of problems based on Regex i need to learn more about them online, they are an excellent way to filter an input.</w:t>
+      </w:r>
+    </w:p>
+    <w:p>
+      <w:pPr>
+        <w:pStyle w:val="TextBody"/>
+        <w:spacing w:before="0" w:after="140"/>
+        <w:rPr>
+          <w:rFonts w:ascii="Quicksand" w:hAnsi="Quicksand" w:eastAsia="Quicksand" w:cs="Quicksand"/>
+          <w:b/>
+          <w:b/>
+          <w:sz w:val="64"/>
+          <w:szCs w:val="64"/>
+        </w:rPr>
+      </w:pPr>
+      <w:r>
         <w:rPr/>
+        <w:br/>
+      </w:r>
+      <w:bookmarkStart w:id="12" w:name="docs-internal-guid-6fcc0529-7fff-9338-67"/>
+      <w:bookmarkEnd w:id="12"/>
+      <w:r>
+        <w:rPr>
+          <w:rFonts w:ascii="Roboto;sans-serif" w:hAnsi="Roboto;sans-serif"/>
+          <w:b/>
+          <w:i w:val="false"/>
+          <w:caps w:val="false"/>
+          <w:smallCaps w:val="false"/>
+          <w:strike w:val="false"/>
+          <w:dstrike w:val="false"/>
+          <w:color w:val="000000"/>
+          <w:sz w:val="32"/>
+          <w:u w:val="none"/>
+          <w:effect w:val="none"/>
+          <w:shd w:fill="auto" w:val="clear"/>
+        </w:rPr>
+        <w:t>Day 15</w:t>
+      </w:r>
+    </w:p>
+    <w:p>
+      <w:pPr>
+        <w:pStyle w:val="TextBody"/>
+        <w:bidi w:val="0"/>
+        <w:spacing w:lineRule="auto" w:line="331" w:before="0" w:after="0"/>
+        <w:rPr>
+          <w:rFonts w:ascii="Quicksand" w:hAnsi="Quicksand" w:eastAsia="Quicksand" w:cs="Quicksand"/>
+          <w:b/>
+          <w:b/>
+          <w:sz w:val="64"/>
+          <w:szCs w:val="64"/>
+        </w:rPr>
+      </w:pPr>
+      <w:r>
+        <w:rPr>
+          <w:rFonts w:ascii="Roboto;sans-serif" w:hAnsi="Roboto;sans-serif"/>
+          <w:b w:val="false"/>
+          <w:i w:val="false"/>
+          <w:caps w:val="false"/>
+          <w:smallCaps w:val="false"/>
+          <w:strike w:val="false"/>
+          <w:dstrike w:val="false"/>
+          <w:color w:val="666666"/>
+          <w:sz w:val="20"/>
+          <w:u w:val="none"/>
+          <w:effect w:val="none"/>
+          <w:shd w:fill="auto" w:val="clear"/>
+        </w:rPr>
+        <w:t>Dec 24</w:t>
+      </w:r>
+    </w:p>
+    <w:p>
+      <w:pPr>
+        <w:pStyle w:val="TextBody"/>
+        <w:rPr>
+          <w:rFonts w:ascii="Quicksand" w:hAnsi="Quicksand" w:eastAsia="Quicksand" w:cs="Quicksand"/>
+          <w:b/>
+          <w:b/>
+          <w:sz w:val="64"/>
+          <w:szCs w:val="64"/>
+        </w:rPr>
+      </w:pPr>
+      <w:r>
+        <w:rPr/>
       </w:r>
     </w:p>
     <w:p>
@@ -3932,7 +4050,99 @@
           <w:effect w:val="none"/>
           <w:shd w:fill="auto" w:val="clear"/>
         </w:rPr>
-        <w:t>I still need to do 13 more. Today I worked on a lot of problems based on Regex i need to learn more about them online, they are an excellent way to filter an input.</w:t>
+        <w:t>Finally done with Basic Algorithms, it has been really frustrating for the past 4-5 days cause of these, I had to see the solution for 80% of the problems, the 20% that I solved on my own took me a lot of time to solve. I have to get good at using strings, arrays and object and regex all of the problems were based on these concepts.</w:t>
+      </w:r>
+    </w:p>
+    <w:p>
+      <w:pPr>
+        <w:pStyle w:val="TextBody"/>
+        <w:rPr>
+          <w:rFonts w:ascii="Quicksand" w:hAnsi="Quicksand" w:eastAsia="Quicksand" w:cs="Quicksand"/>
+          <w:b/>
+          <w:b/>
+          <w:sz w:val="64"/>
+          <w:szCs w:val="64"/>
+        </w:rPr>
+      </w:pPr>
+      <w:r>
+        <w:rPr/>
+      </w:r>
+    </w:p>
+    <w:p>
+      <w:pPr>
+        <w:pStyle w:val="TextBody"/>
+        <w:bidi w:val="0"/>
+        <w:spacing w:lineRule="auto" w:line="331" w:before="0" w:after="0"/>
+        <w:rPr>
+          <w:rFonts w:ascii="Quicksand" w:hAnsi="Quicksand" w:eastAsia="Quicksand" w:cs="Quicksand"/>
+          <w:b/>
+          <w:b/>
+          <w:sz w:val="64"/>
+          <w:szCs w:val="64"/>
+        </w:rPr>
+      </w:pPr>
+      <w:r>
+        <w:rPr>
+          <w:rFonts w:ascii="Roboto;sans-serif" w:hAnsi="Roboto;sans-serif"/>
+          <w:b w:val="false"/>
+          <w:i w:val="false"/>
+          <w:caps w:val="false"/>
+          <w:smallCaps w:val="false"/>
+          <w:strike w:val="false"/>
+          <w:dstrike w:val="false"/>
+          <w:color w:val="000000"/>
+          <w:sz w:val="26"/>
+          <w:u w:val="none"/>
+          <w:effect w:val="none"/>
+          <w:shd w:fill="auto" w:val="clear"/>
+        </w:rPr>
+        <w:t>I am going to start building JS Projects now, I hope to learn a lot by building in the next 2 days.</w:t>
+      </w:r>
+    </w:p>
+    <w:p>
+      <w:pPr>
+        <w:pStyle w:val="TextBody"/>
+        <w:rPr>
+          <w:rFonts w:ascii="Quicksand" w:hAnsi="Quicksand" w:eastAsia="Quicksand" w:cs="Quicksand"/>
+          <w:b/>
+          <w:b/>
+          <w:sz w:val="64"/>
+          <w:szCs w:val="64"/>
+        </w:rPr>
+      </w:pPr>
+      <w:r>
+        <w:rPr/>
+      </w:r>
+    </w:p>
+    <w:p>
+      <w:pPr>
+        <w:pStyle w:val="TextBody"/>
+        <w:bidi w:val="0"/>
+        <w:spacing w:lineRule="auto" w:line="331" w:before="0" w:after="0"/>
+        <w:rPr>
+          <w:rFonts w:ascii="Quicksand" w:hAnsi="Quicksand" w:eastAsia="Quicksand" w:cs="Quicksand"/>
+          <w:b/>
+          <w:b/>
+          <w:sz w:val="64"/>
+          <w:szCs w:val="64"/>
+        </w:rPr>
+      </w:pPr>
+      <w:r>
+        <w:rPr>
+          <w:rFonts w:ascii="Roboto;sans-serif" w:hAnsi="Roboto;sans-serif"/>
+          <w:b w:val="false"/>
+          <w:i w:val="false"/>
+          <w:caps w:val="false"/>
+          <w:smallCaps w:val="false"/>
+          <w:strike w:val="false"/>
+          <w:dstrike w:val="false"/>
+          <w:color w:val="000000"/>
+          <w:sz w:val="26"/>
+          <w:u w:val="none"/>
+          <w:effect w:val="none"/>
+          <w:shd w:fill="auto" w:val="clear"/>
+        </w:rPr>
+        <w:t>I finished building a Tip calculator using event listeners and template strings.</w:t>
       </w:r>
     </w:p>
     <w:p>

</xml_diff>